<commit_message>
Estructura inicial del proyecto Ruleta de la Vida
</commit_message>
<xml_diff>
--- a/Proyecto_ruleta.docx
+++ b/Proyecto_ruleta.docx
@@ -1426,25 +1426,25 @@
       </w:pPr>
       <w:r>
         <w:rPr>
-          <w:rFonts w:ascii="Arial" w:hAnsi="Arial" w:cs="Arial"/>
-          <w:b/>
-          <w:bCs/>
-          <w:lang w:val="es-CO"/>
-        </w:rPr>
-        <w:t xml:space="preserve"> Adrián Fernando P</w:t>
+          <w:rFonts w:ascii="Segoe UI Emoji" w:hAnsi="Segoe UI Emoji" w:cs="Segoe UI Emoji"/>
+        </w:rPr>
+        <w:t>👤</w:t>
       </w:r>
       <w:r>
         <w:rPr>
-          <w:rFonts w:ascii="Arial" w:hAnsi="Arial" w:cs="Arial"/>
-          <w:b/>
-          <w:bCs/>
-          <w:lang w:val="es-CO"/>
-        </w:rPr>
-        <w:t>osada Torres</w:t>
+          <w:lang w:val="es-CO"/>
+        </w:rPr>
+        <w:t xml:space="preserve"> </w:t>
       </w:r>
       <w:r>
         <w:rPr>
-          <w:rFonts w:ascii="Arial" w:hAnsi="Arial" w:cs="Arial"/>
+          <w:rStyle w:val="Textoennegrita"/>
+          <w:lang w:val="es-CO"/>
+        </w:rPr>
+        <w:t>Adrián Fernando Posada Torres</w:t>
+      </w:r>
+      <w:r>
+        <w:rPr>
           <w:lang w:val="es-CO"/>
         </w:rPr>
         <w:br/>
@@ -1452,48 +1452,24 @@
       <w:r>
         <w:rPr>
           <w:rFonts w:ascii="Segoe UI Emoji" w:hAnsi="Segoe UI Emoji" w:cs="Segoe UI Emoji"/>
-          <w:lang w:val="es-CO"/>
-        </w:rPr>
-        <w:t>✉</w:t>
+        </w:rPr>
+        <w:t>📧</w:t>
       </w:r>
       <w:r>
         <w:rPr>
-          <w:rFonts w:ascii="Segoe UI Emoji" w:hAnsi="Segoe UI Emoji" w:cs="Segoe UI Emoji"/>
-          <w:lang w:val="es-CO"/>
-        </w:rPr>
-        <w:t>️</w:t>
-      </w:r>
-      <w:r>
-        <w:rPr>
-          <w:rFonts w:ascii="Arial" w:hAnsi="Arial" w:cs="Arial"/>
           <w:lang w:val="es-CO"/>
         </w:rPr>
         <w:t xml:space="preserve"> </w:t>
       </w:r>
       <w:r>
         <w:rPr>
-          <w:rFonts w:ascii="Arial" w:hAnsi="Arial" w:cs="Arial"/>
-          <w:lang w:val="es-CO"/>
-        </w:rPr>
-        <w:t>adrian75posada</w:t>
+          <w:rStyle w:val="Textoennegrita"/>
+          <w:lang w:val="es-CO"/>
+        </w:rPr>
+        <w:t>adrian75posada@gmail.com</w:t>
       </w:r>
       <w:r>
         <w:rPr>
-          <w:rFonts w:ascii="Arial" w:hAnsi="Arial" w:cs="Arial"/>
-          <w:lang w:val="es-CO"/>
-        </w:rPr>
-        <w:t>@</w:t>
-      </w:r>
-      <w:r>
-        <w:rPr>
-          <w:rFonts w:ascii="Arial" w:hAnsi="Arial" w:cs="Arial"/>
-          <w:lang w:val="es-CO"/>
-        </w:rPr>
-        <w:t>gmiil.com</w:t>
-      </w:r>
-      <w:r>
-        <w:rPr>
-          <w:rFonts w:ascii="Arial" w:hAnsi="Arial" w:cs="Arial"/>
           <w:lang w:val="es-CO"/>
         </w:rPr>
         <w:br/>
@@ -1501,45 +1477,24 @@
       <w:r>
         <w:rPr>
           <w:rFonts w:ascii="Segoe UI Emoji" w:hAnsi="Segoe UI Emoji" w:cs="Segoe UI Emoji"/>
-          <w:lang w:val="es-CO"/>
         </w:rPr>
         <w:t>🔗</w:t>
       </w:r>
       <w:r>
         <w:rPr>
-          <w:rFonts w:ascii="Arial" w:hAnsi="Arial" w:cs="Arial"/>
           <w:lang w:val="es-CO"/>
         </w:rPr>
         <w:t xml:space="preserve"> </w:t>
       </w:r>
-      <w:hyperlink r:id="rId7" w:history="1">
+      <w:hyperlink r:id="rId7" w:tgtFrame="_new" w:history="1">
         <w:r>
           <w:rPr>
             <w:rStyle w:val="Hipervnculo"/>
-            <w:rFonts w:ascii="Arial" w:hAnsi="Arial" w:cs="Arial"/>
             <w:lang w:val="es-CO"/>
           </w:rPr>
-          <w:t xml:space="preserve">GitHub - </w:t>
+          <w:t>GitHub - Adrianposada75</w:t>
         </w:r>
-        <w:proofErr w:type="spellStart"/>
-        <w:r>
-          <w:rPr>
-            <w:rStyle w:val="Hipervnculo"/>
-            <w:rFonts w:ascii="Arial" w:hAnsi="Arial" w:cs="Arial"/>
-            <w:lang w:val="es-CO"/>
-          </w:rPr>
-          <w:t>Aventuraweb</w:t>
-        </w:r>
-        <w:proofErr w:type="spellEnd"/>
       </w:hyperlink>
-    </w:p>
-    <w:p>
-      <w:pPr>
-        <w:rPr>
-          <w:rFonts w:ascii="Arial" w:hAnsi="Arial" w:cs="Arial"/>
-          <w:lang w:val="es-CO"/>
-        </w:rPr>
-      </w:pPr>
     </w:p>
     <w:sectPr>
       <w:pgSz w:w="12240" w:h="15840"/>
@@ -13309,6 +13264,18 @@
       <w:shd w:val="clear" w:color="auto" w:fill="E1DFDD"/>
     </w:rPr>
   </w:style>
+  <w:style w:type="character" w:styleId="Hipervnculovisitado">
+    <w:name w:val="FollowedHyperlink"/>
+    <w:basedOn w:val="Fuentedeprrafopredeter"/>
+    <w:uiPriority w:val="99"/>
+    <w:semiHidden/>
+    <w:unhideWhenUsed/>
+    <w:rsid w:val="003E72EC"/>
+    <w:rPr>
+      <w:color w:val="800080" w:themeColor="followedHyperlink"/>
+      <w:u w:val="single"/>
+    </w:rPr>
+  </w:style>
 </w:styles>
 </file>
 

</xml_diff>